<commit_message>
Creado CU-09 Diagrama de robustez
</commit_message>
<xml_diff>
--- a/Documentación/CU-09_EditarProveedor/Descripción.docx
+++ b/Documentación/CU-09_EditarProveedor/Descripción.docx
@@ -42,13 +42,7 @@
               <w:jc w:val="both"/>
             </w:pPr>
             <w:r>
-              <w:t>CU-0</w:t>
-            </w:r>
-            <w:r>
-              <w:t xml:space="preserve">9 Editar </w:t>
-            </w:r>
-            <w:r>
-              <w:t>proveedor</w:t>
+              <w:t>CU-09 Editar proveedor</w:t>
             </w:r>
           </w:p>
         </w:tc>
@@ -83,10 +77,7 @@
               <w:jc w:val="both"/>
             </w:pPr>
             <w:r>
-              <w:t xml:space="preserve">El caso de uso tiene como finalidad </w:t>
-            </w:r>
-            <w:r>
-              <w:t>editar la información de un PROVEEDOR previamente registrado en el sistema</w:t>
+              <w:t>El caso de uso tiene como finalidad editar la información de un PROVEEDOR previamente registrado en el sistema</w:t>
             </w:r>
           </w:p>
         </w:tc>
@@ -121,10 +112,7 @@
               <w:jc w:val="both"/>
             </w:pPr>
             <w:r>
-              <w:t>FRQ-2</w:t>
-            </w:r>
-            <w:r>
-              <w:t>5</w:t>
+              <w:t>FRQ-25</w:t>
             </w:r>
           </w:p>
         </w:tc>
@@ -194,13 +182,7 @@
               <w:jc w:val="both"/>
             </w:pPr>
             <w:r>
-              <w:t>El actor hace clic en el botón “</w:t>
-            </w:r>
-            <w:r>
-              <w:t>Editar proveedor</w:t>
-            </w:r>
-            <w:r>
-              <w:t>”</w:t>
+              <w:t>El actor hace clic en el botón “Editar proveedor”</w:t>
             </w:r>
           </w:p>
         </w:tc>
@@ -235,10 +217,7 @@
               <w:jc w:val="both"/>
             </w:pPr>
             <w:r>
-              <w:t xml:space="preserve">PRE-01 </w:t>
-            </w:r>
-            <w:r>
-              <w:t>Debe existir por lo menos un PROVEEDOR registrado en el sistema.</w:t>
+              <w:t>PRE-01 Debe existir por lo menos un PROVEEDOR registrado en el sistema.</w:t>
             </w:r>
           </w:p>
         </w:tc>
@@ -278,22 +257,7 @@
               <w:jc w:val="both"/>
             </w:pPr>
             <w:r>
-              <w:t xml:space="preserve">El sistema consulta la base de datos y recupera la información del PROVEEDOR. (EX-01) Luego, </w:t>
-            </w:r>
-            <w:r>
-              <w:t>muestra la ventana “</w:t>
-            </w:r>
-            <w:r>
-              <w:t>Editar</w:t>
-            </w:r>
-            <w:r>
-              <w:t xml:space="preserve"> proveedor” con los campos correo, nombre, RFC y teléfono. Un botón “</w:t>
-            </w:r>
-            <w:r>
-              <w:t>Guardar cambios</w:t>
-            </w:r>
-            <w:r>
-              <w:t>” que se encuentra deshabilitado y un botón “Cancelar”.</w:t>
+              <w:t>El sistema consulta la base de datos y recupera la información del PROVEEDOR. (EX-01) Luego, muestra la ventana “Editar proveedor” con los campos correo, nombre, RFC y teléfono. Un botón “Guardar cambios” que se encuentra deshabilitado y un botón “Cancelar”.</w:t>
             </w:r>
           </w:p>
           <w:p>
@@ -306,13 +270,10 @@
               <w:jc w:val="both"/>
             </w:pPr>
             <w:r>
-              <w:t xml:space="preserve">El actor </w:t>
-            </w:r>
-            <w:r>
-              <w:t>ingresa la nueva información</w:t>
-            </w:r>
-            <w:r>
-              <w:t>.</w:t>
+              <w:t>El actor ingresa la nueva información.</w:t>
+            </w:r>
+            <w:r>
+              <w:t xml:space="preserve"> (FA-01)</w:t>
             </w:r>
           </w:p>
           <w:p>
@@ -325,13 +286,7 @@
               <w:jc w:val="both"/>
             </w:pPr>
             <w:r>
-              <w:t>El sistema valida los datos ingresados (FA-02) y habilita el botón “</w:t>
-            </w:r>
-            <w:r>
-              <w:t>Guardar cambios</w:t>
-            </w:r>
-            <w:r>
-              <w:t>”.</w:t>
+              <w:t>El sistema valida los datos ingresados (FA-02) y habilita el botón “Guardar cambios”.</w:t>
             </w:r>
           </w:p>
           <w:p>
@@ -344,13 +299,7 @@
               <w:jc w:val="both"/>
             </w:pPr>
             <w:r>
-              <w:t>El actor hace clic en el botón “</w:t>
-            </w:r>
-            <w:r>
-              <w:t>Guardar cambios</w:t>
-            </w:r>
-            <w:r>
-              <w:t>”. (FA-01)</w:t>
+              <w:t>El actor hace clic en el botón “Guardar cambios”. (FA-01)</w:t>
             </w:r>
           </w:p>
           <w:p>
@@ -363,25 +312,7 @@
               <w:jc w:val="both"/>
             </w:pPr>
             <w:r>
-              <w:t xml:space="preserve">El sistema </w:t>
-            </w:r>
-            <w:r>
-              <w:t xml:space="preserve">actualiza los datos </w:t>
-            </w:r>
-            <w:r>
-              <w:t>del PROVEEDOR dentro de la base de datos y muestra una ventana emergente con el mensaje “</w:t>
-            </w:r>
-            <w:r>
-              <w:t>Los datos se han guardado con éxito</w:t>
-            </w:r>
-            <w:r>
-              <w:t>”</w:t>
-            </w:r>
-            <w:r>
-              <w:t xml:space="preserve"> y </w:t>
-            </w:r>
-            <w:r>
-              <w:t>un botón “Aceptar”</w:t>
+              <w:t>El sistema actualiza los datos del PROVEEDOR dentro de la base de datos y muestra una ventana emergente con el mensaje “Los datos se han guardado con éxito” y un botón “Aceptar”</w:t>
             </w:r>
           </w:p>
           <w:p>
@@ -407,13 +338,7 @@
               <w:jc w:val="both"/>
             </w:pPr>
             <w:r>
-              <w:t>El sistema cierra la ventana emergente y la ventana “</w:t>
-            </w:r>
-            <w:r>
-              <w:t>Editar</w:t>
-            </w:r>
-            <w:r>
-              <w:t xml:space="preserve"> proveedor”.</w:t>
+              <w:t>El sistema cierra la ventana emergente y la ventana “Editar proveedor”.</w:t>
             </w:r>
           </w:p>
           <w:p>
@@ -474,10 +399,7 @@
               <w:jc w:val="both"/>
             </w:pPr>
             <w:r>
-              <w:t>El actor hace clic en el botón “Cancelar”</w:t>
-            </w:r>
-            <w:r>
-              <w:t>.</w:t>
+              <w:t>El actor hace clic en el botón “Cancelar”.</w:t>
             </w:r>
           </w:p>
           <w:p>
@@ -490,16 +412,7 @@
               <w:jc w:val="both"/>
             </w:pPr>
             <w:r>
-              <w:t>El sistema cierra la ventana “</w:t>
-            </w:r>
-            <w:r>
-              <w:t>Editar</w:t>
-            </w:r>
-            <w:r>
-              <w:t xml:space="preserve"> proveedor”</w:t>
-            </w:r>
-            <w:r>
-              <w:t>.</w:t>
+              <w:t>El sistema cierra la ventana “Editar proveedor”.</w:t>
             </w:r>
           </w:p>
           <w:p>
@@ -512,10 +425,7 @@
               <w:jc w:val="both"/>
             </w:pPr>
             <w:r>
-              <w:t>Fin del caso de uso</w:t>
-            </w:r>
-            <w:r>
-              <w:t>.</w:t>
+              <w:t>Fin del caso de uso.</w:t>
             </w:r>
           </w:p>
           <w:p>
@@ -661,10 +571,7 @@
           </w:tcPr>
           <w:p>
             <w:r>
-              <w:t xml:space="preserve">POS-01 </w:t>
-            </w:r>
-            <w:r>
-              <w:t>Los datos del PROVEEDOR son actualizados en el sistema.</w:t>
+              <w:t>POS-01 Los datos del PROVEEDOR son actualizados en el sistema.</w:t>
             </w:r>
           </w:p>
         </w:tc>

</xml_diff>